<commit_message>
Stuff for tutorials 3 and 4
</commit_message>
<xml_diff>
--- a/Analysis Tutorials/MA10207BT3/Tutorial3.docx
+++ b/Analysis Tutorials/MA10207BT3/Tutorial3.docx
@@ -152,7 +152,7 @@
       </w:r>
     </w:p>
     <w:bookmarkEnd w:id="22"/>
-    <w:bookmarkStart w:id="33" w:name="lecture-recap"/>
+    <w:bookmarkStart w:id="34" w:name="lecture-recap"/>
     <w:p>
       <w:pPr>
         <w:pStyle w:val="Heading1"/>
@@ -1282,32 +1282,7 @@
         </m:r>
       </m:oMath>
       <w:r>
-        <w:t xml:space="preserve">, where</w:t>
-      </w:r>
-      <w:r>
-        <w:t xml:space="preserve"> </w:t>
-      </w:r>
-      <m:oMath>
-        <m:r>
-          <m:t>D</m:t>
-        </m:r>
-      </m:oMath>
-      <w:r>
-        <w:t xml:space="preserve"> </w:t>
-      </w:r>
-      <w:r>
-        <w:t xml:space="preserve">is a punctured neighbourhood of</w:t>
-      </w:r>
-      <w:r>
-        <w:t xml:space="preserve"> </w:t>
-      </w:r>
-      <m:oMath>
-        <m:r>
-          <m:t>c</m:t>
-        </m:r>
-      </m:oMath>
-      <w:r>
-        <w:t xml:space="preserve">. Then:</w:t>
+        <w:t xml:space="preserve">.</w:t>
       </w:r>
     </w:p>
     <w:p>
@@ -1319,7 +1294,102 @@
         <w:pStyle w:val="Compact"/>
       </w:pPr>
       <w:r>
-        <w:t xml:space="preserve">(Right hand limit)</w:t>
+        <w:t xml:space="preserve">Suppose</w:t>
+      </w:r>
+      <w:r>
+        <w:t xml:space="preserve"> </w:t>
+      </w:r>
+      <m:oMath>
+        <m:r>
+          <m:rPr>
+            <m:sty m:val="p"/>
+          </m:rPr>
+          <m:t>∃</m:t>
+        </m:r>
+        <m:sSub>
+          <m:e>
+            <m:r>
+              <m:t>δ</m:t>
+            </m:r>
+          </m:e>
+          <m:sub>
+            <m:r>
+              <m:t>0</m:t>
+            </m:r>
+          </m:sub>
+        </m:sSub>
+        <m:r>
+          <m:rPr>
+            <m:sty m:val="p"/>
+          </m:rPr>
+          <m:t>&gt;</m:t>
+        </m:r>
+        <m:r>
+          <m:t>0</m:t>
+        </m:r>
+      </m:oMath>
+      <w:r>
+        <w:t xml:space="preserve"> </w:t>
+      </w:r>
+      <w:r>
+        <w:t xml:space="preserve">such that</w:t>
+      </w:r>
+      <w:r>
+        <w:t xml:space="preserve"> </w:t>
+      </w:r>
+      <m:oMath>
+        <m:d>
+          <m:dPr>
+            <m:begChr m:val="("/>
+            <m:endChr m:val=")"/>
+            <m:sepChr m:val=""/>
+            <m:grow/>
+          </m:dPr>
+          <m:e>
+            <m:r>
+              <m:t>c</m:t>
+            </m:r>
+            <m:r>
+              <m:rPr>
+                <m:sty m:val="p"/>
+              </m:rPr>
+              <m:t>,</m:t>
+            </m:r>
+            <m:r>
+              <m:t>c</m:t>
+            </m:r>
+            <m:r>
+              <m:rPr>
+                <m:sty m:val="p"/>
+              </m:rPr>
+              <m:t>+</m:t>
+            </m:r>
+            <m:sSub>
+              <m:e>
+                <m:r>
+                  <m:t>δ</m:t>
+                </m:r>
+              </m:e>
+              <m:sub>
+                <m:r>
+                  <m:t>0</m:t>
+                </m:r>
+              </m:sub>
+            </m:sSub>
+          </m:e>
+        </m:d>
+        <m:r>
+          <m:rPr>
+            <m:sty m:val="p"/>
+          </m:rPr>
+          <m:t>⊆</m:t>
+        </m:r>
+        <m:r>
+          <m:t>D</m:t>
+        </m:r>
+      </m:oMath>
+      <w:r>
+        <w:t xml:space="preserve">. Then</w:t>
       </w:r>
       <w:r>
         <w:t xml:space="preserve"> </w:t>
@@ -1595,7 +1665,141 @@
         <w:pStyle w:val="Compact"/>
       </w:pPr>
       <w:r>
-        <w:t xml:space="preserve">(Left hand limit)</w:t>
+        <w:t xml:space="preserve">This is the</w:t>
+      </w:r>
+      <w:r>
+        <w:t xml:space="preserve"> </w:t>
+      </w:r>
+      <w:r>
+        <w:rPr>
+          <w:iCs/>
+          <w:i/>
+        </w:rPr>
+        <w:t xml:space="preserve">right-hand limit</w:t>
+      </w:r>
+      <w:r>
+        <w:t xml:space="preserve"> </w:t>
+      </w:r>
+      <w:r>
+        <w:t xml:space="preserve">at</w:t>
+      </w:r>
+      <w:r>
+        <w:t xml:space="preserve"> </w:t>
+      </w:r>
+      <m:oMath>
+        <m:r>
+          <m:t>c</m:t>
+        </m:r>
+      </m:oMath>
+      <w:r>
+        <w:t xml:space="preserve">.</w:t>
+      </w:r>
+    </w:p>
+    <w:p>
+      <w:pPr>
+        <w:numPr>
+          <w:ilvl w:val="0"/>
+          <w:numId w:val="1002"/>
+        </w:numPr>
+        <w:pStyle w:val="Compact"/>
+      </w:pPr>
+      <w:r>
+        <w:t xml:space="preserve">Suppose</w:t>
+      </w:r>
+      <w:r>
+        <w:t xml:space="preserve"> </w:t>
+      </w:r>
+      <m:oMath>
+        <m:r>
+          <m:rPr>
+            <m:sty m:val="p"/>
+          </m:rPr>
+          <m:t>∃</m:t>
+        </m:r>
+        <m:sSub>
+          <m:e>
+            <m:r>
+              <m:t>δ</m:t>
+            </m:r>
+          </m:e>
+          <m:sub>
+            <m:r>
+              <m:t>0</m:t>
+            </m:r>
+          </m:sub>
+        </m:sSub>
+        <m:r>
+          <m:rPr>
+            <m:sty m:val="p"/>
+          </m:rPr>
+          <m:t>&gt;</m:t>
+        </m:r>
+        <m:r>
+          <m:t>0</m:t>
+        </m:r>
+      </m:oMath>
+      <w:r>
+        <w:t xml:space="preserve"> </w:t>
+      </w:r>
+      <w:r>
+        <w:t xml:space="preserve">such that</w:t>
+      </w:r>
+      <w:r>
+        <w:t xml:space="preserve"> </w:t>
+      </w:r>
+      <m:oMath>
+        <m:d>
+          <m:dPr>
+            <m:begChr m:val="("/>
+            <m:endChr m:val=")"/>
+            <m:sepChr m:val=""/>
+            <m:grow/>
+          </m:dPr>
+          <m:e>
+            <m:r>
+              <m:t>c</m:t>
+            </m:r>
+            <m:r>
+              <m:rPr>
+                <m:sty m:val="p"/>
+              </m:rPr>
+              <m:t>−</m:t>
+            </m:r>
+            <m:sSub>
+              <m:e>
+                <m:r>
+                  <m:t>δ</m:t>
+                </m:r>
+              </m:e>
+              <m:sub>
+                <m:r>
+                  <m:t>0</m:t>
+                </m:r>
+              </m:sub>
+            </m:sSub>
+            <m:r>
+              <m:rPr>
+                <m:sty m:val="p"/>
+              </m:rPr>
+              <m:t>,</m:t>
+            </m:r>
+            <m:r>
+              <m:t>c</m:t>
+            </m:r>
+          </m:e>
+        </m:d>
+        <m:r>
+          <m:rPr>
+            <m:sty m:val="p"/>
+          </m:rPr>
+          <m:t>⊆</m:t>
+        </m:r>
+        <m:r>
+          <m:t>D</m:t>
+        </m:r>
+      </m:oMath>
+      <w:r>
+        <w:t xml:space="preserve">. Then</w:t>
       </w:r>
       <w:r>
         <w:t xml:space="preserve"> </w:t>
@@ -1862,6 +2066,45 @@
         </m:oMath>
       </m:oMathPara>
     </w:p>
+    <w:p>
+      <w:pPr>
+        <w:numPr>
+          <w:ilvl w:val="0"/>
+          <w:numId w:val="1002"/>
+        </w:numPr>
+        <w:pStyle w:val="Compact"/>
+      </w:pPr>
+      <w:r>
+        <w:t xml:space="preserve">This is the</w:t>
+      </w:r>
+      <w:r>
+        <w:t xml:space="preserve"> </w:t>
+      </w:r>
+      <w:r>
+        <w:rPr>
+          <w:iCs/>
+          <w:i/>
+        </w:rPr>
+        <w:t xml:space="preserve">left-hand limit</w:t>
+      </w:r>
+      <w:r>
+        <w:t xml:space="preserve"> </w:t>
+      </w:r>
+      <w:r>
+        <w:t xml:space="preserve">at</w:t>
+      </w:r>
+      <w:r>
+        <w:t xml:space="preserve"> </w:t>
+      </w:r>
+      <m:oMath>
+        <m:r>
+          <m:t>c</m:t>
+        </m:r>
+      </m:oMath>
+      <w:r>
+        <w:t xml:space="preserve">.</w:t>
+      </w:r>
+    </w:p>
     <w:bookmarkEnd w:id="26"/>
     <w:p>
       <w:pPr>
@@ -1882,7 +2125,7 @@
         <w:t xml:space="preserve"> </w:t>
       </w:r>
       <w:r>
-        <w:t xml:space="preserve">from the left when calculating the left hand limit, and we approach</w:t>
+        <w:t xml:space="preserve">from the left when calculating the left-hand limit, and we approach</w:t>
       </w:r>
       <w:r>
         <w:t xml:space="preserve"> </w:t>
@@ -1896,7 +2139,7 @@
         <w:t xml:space="preserve"> </w:t>
       </w:r>
       <w:r>
-        <w:t xml:space="preserve">from the right when calculating the right hand limit. It also turns out that these objects can be very useful in calculating function limits, especially when the function is defined piecewise:</w:t>
+        <w:t xml:space="preserve">from the right when calculating the right-hand limit. It also turns out that these objects can be very useful in calculating function limits, especially when the function is defined piecewise:</w:t>
       </w:r>
     </w:p>
     <w:p>
@@ -2167,7 +2410,7 @@
       </w:r>
     </w:p>
     <w:bookmarkEnd w:id="29"/>
-    <w:bookmarkStart w:id="32" w:name="continuity"/>
+    <w:bookmarkStart w:id="33" w:name="continuity"/>
     <w:p>
       <w:pPr>
         <w:pStyle w:val="Heading2"/>
@@ -2527,6 +2770,129 @@
     <w:p>
       <w:pPr>
         <w:pStyle w:val="FirstParagraph"/>
+      </w:pPr>
+      <w:r>
+        <w:t xml:space="preserve">A graphical example of this definition can be seen in Figure</w:t>
+      </w:r>
+      <w:r>
+        <w:t xml:space="preserve"> </w:t>
+      </w:r>
+      <w:r>
+        <w:t xml:space="preserve">1.1</w:t>
+      </w:r>
+      <w:r>
+        <w:t xml:space="preserve">.</w:t>
+      </w:r>
+    </w:p>
+    <w:p>
+      <w:pPr>
+        <w:pStyle w:val="CaptionedFigure"/>
+      </w:pPr>
+      <w:r>
+        <w:drawing>
+          <wp:inline>
+            <wp:extent cx="3810000" cy="2540000"/>
+            <wp:effectExtent b="0" l="0" r="0" t="0"/>
+            <wp:docPr descr="Figure 1.1: A diagram illustrating the definition of a continuous function at a point c (left). Compare this to a function which only approaches a limit L as x \to c (right)." title="" id="1" name="Picture"/>
+            <a:graphic>
+              <a:graphicData uri="http://schemas.openxmlformats.org/drawingml/2006/picture">
+                <pic:pic>
+                  <pic:nvPicPr>
+                    <pic:cNvPr descr="Continuity.svg" id="0" name="Picture"/>
+                    <pic:cNvPicPr>
+                      <a:picLocks noChangeArrowheads="1" noChangeAspect="1"/>
+                    </pic:cNvPicPr>
+                  </pic:nvPicPr>
+                  <pic:blipFill>
+                    <a:blip r:embed="rId32"/>
+                    <a:stretch>
+                      <a:fillRect/>
+                    </a:stretch>
+                  </pic:blipFill>
+                  <pic:spPr bwMode="auto">
+                    <a:xfrm>
+                      <a:off x="0" y="0"/>
+                      <a:ext cx="3810000" cy="2540000"/>
+                    </a:xfrm>
+                    <a:prstGeom prst="rect">
+                      <a:avLst/>
+                    </a:prstGeom>
+                    <a:noFill/>
+                    <a:ln w="9525">
+                      <a:noFill/>
+                      <a:headEnd/>
+                      <a:tailEnd/>
+                    </a:ln>
+                  </pic:spPr>
+                </pic:pic>
+              </a:graphicData>
+            </a:graphic>
+          </wp:inline>
+        </w:drawing>
+      </w:r>
+    </w:p>
+    <w:p>
+      <w:pPr>
+        <w:pStyle w:val="ImageCaption"/>
+      </w:pPr>
+      <w:r>
+        <w:t xml:space="preserve">Figure 1.1: A diagram illustrating the definition of a continuous function at a point</w:t>
+      </w:r>
+      <w:r>
+        <w:t xml:space="preserve"> </w:t>
+      </w:r>
+      <m:oMath>
+        <m:r>
+          <m:t>c</m:t>
+        </m:r>
+      </m:oMath>
+      <w:r>
+        <w:t xml:space="preserve"> </w:t>
+      </w:r>
+      <w:r>
+        <w:t xml:space="preserve">(left). Compare this to a function which only approaches a limit</w:t>
+      </w:r>
+      <w:r>
+        <w:t xml:space="preserve"> </w:t>
+      </w:r>
+      <m:oMath>
+        <m:r>
+          <m:t>L</m:t>
+        </m:r>
+      </m:oMath>
+      <w:r>
+        <w:t xml:space="preserve"> </w:t>
+      </w:r>
+      <w:r>
+        <w:t xml:space="preserve">as</w:t>
+      </w:r>
+      <w:r>
+        <w:t xml:space="preserve"> </w:t>
+      </w:r>
+      <m:oMath>
+        <m:r>
+          <m:t>x</m:t>
+        </m:r>
+        <m:r>
+          <m:rPr>
+            <m:sty m:val="p"/>
+          </m:rPr>
+          <m:t>→</m:t>
+        </m:r>
+        <m:r>
+          <m:t>c</m:t>
+        </m:r>
+      </m:oMath>
+      <w:r>
+        <w:t xml:space="preserve"> </w:t>
+      </w:r>
+      <w:r>
+        <w:t xml:space="preserve">(right).</w:t>
+      </w:r>
+    </w:p>
+    <w:p>
+      <w:pPr>
+        <w:pStyle w:val="BodyText"/>
       </w:pPr>
       <w:r>
         <w:t xml:space="preserve">You might be thinking that this looks remarkably like the definition of a limit from last week, and you would be right. In fact:</w:t>
@@ -2593,10 +2959,7 @@
                 <m:t>→</m:t>
               </m:r>
               <m:r>
-                <m:rPr>
-                  <m:sty m:val="p"/>
-                </m:rPr>
-                <m:t>∞</m:t>
+                <m:t>c</m:t>
               </m:r>
             </m:lim>
           </m:limLow>
@@ -2724,9 +3087,9 @@
         <w:t xml:space="preserve">existed.</w:t>
       </w:r>
     </w:p>
-    <w:bookmarkEnd w:id="32"/>
     <w:bookmarkEnd w:id="33"/>
-    <w:bookmarkStart w:id="34" w:name="hints"/>
+    <w:bookmarkEnd w:id="34"/>
+    <w:bookmarkStart w:id="35" w:name="hints"/>
     <w:p>
       <w:pPr>
         <w:pStyle w:val="Heading1"/>
@@ -2815,12 +3178,35 @@
         <w:pStyle w:val="Compact"/>
       </w:pPr>
       <w:r>
-        <w:t xml:space="preserve">This is very similar to the example we did in tutorials. The trick</w:t>
+        <w:t xml:space="preserve">This is quite similar to the example we did in tutorials. Note that you’ll have to take cases on</w:t>
       </w:r>
       <w:r>
         <w:t xml:space="preserve"> </w:t>
       </w:r>
       <m:oMath>
+        <m:r>
+          <m:t>x</m:t>
+        </m:r>
+      </m:oMath>
+      <w:r>
+        <w:t xml:space="preserve"> </w:t>
+      </w:r>
+      <w:r>
+        <w:t xml:space="preserve">when evaluating</w:t>
+      </w:r>
+      <w:r>
+        <w:t xml:space="preserve"> </w:t>
+      </w:r>
+      <m:oMath>
+        <m:r>
+          <m:rPr>
+            <m:sty m:val="p"/>
+          </m:rPr>
+          <m:t>|</m:t>
+        </m:r>
+        <m:r>
+          <m:t>f</m:t>
+        </m:r>
         <m:d>
           <m:dPr>
             <m:begChr m:val="("/>
@@ -2830,19 +3216,19 @@
           </m:dPr>
           <m:e>
             <m:r>
-              <m:t>a</m:t>
-            </m:r>
-            <m:r>
-              <m:rPr>
-                <m:sty m:val="p"/>
-              </m:rPr>
-              <m:t>−</m:t>
-            </m:r>
-            <m:r>
-              <m:t>b</m:t>
+              <m:t>x</m:t>
             </m:r>
           </m:e>
         </m:d>
+        <m:r>
+          <m:rPr>
+            <m:sty m:val="p"/>
+          </m:rPr>
+          <m:t>−</m:t>
+        </m:r>
+        <m:r>
+          <m:t>f</m:t>
+        </m:r>
         <m:d>
           <m:dPr>
             <m:begChr m:val="("/>
@@ -2852,16 +3238,7 @@
           </m:dPr>
           <m:e>
             <m:r>
-              <m:t>a</m:t>
-            </m:r>
-            <m:r>
-              <m:rPr>
-                <m:sty m:val="p"/>
-              </m:rPr>
-              <m:t>+</m:t>
-            </m:r>
-            <m:r>
-              <m:t>b</m:t>
+              <m:t>0</m:t>
             </m:r>
           </m:e>
         </m:d>
@@ -2869,44 +3246,25 @@
           <m:rPr>
             <m:sty m:val="p"/>
           </m:rPr>
-          <m:t>=</m:t>
-        </m:r>
-        <m:sSup>
-          <m:e>
-            <m:r>
-              <m:t>a</m:t>
-            </m:r>
-          </m:e>
-          <m:sup>
-            <m:r>
-              <m:t>2</m:t>
-            </m:r>
-          </m:sup>
-        </m:sSup>
-        <m:r>
-          <m:rPr>
-            <m:sty m:val="p"/>
-          </m:rPr>
-          <m:t>−</m:t>
-        </m:r>
-        <m:sSup>
-          <m:e>
-            <m:r>
-              <m:t>b</m:t>
-            </m:r>
-          </m:e>
-          <m:sup>
-            <m:r>
-              <m:t>2</m:t>
-            </m:r>
-          </m:sup>
-        </m:sSup>
+          <m:t>|</m:t>
+        </m:r>
       </m:oMath>
       <w:r>
-        <w:t xml:space="preserve">, and the triangle inequality should come in handy for this one!</w:t>
+        <w:t xml:space="preserve">, but in both cases, you’ll end up with the same bound in terms of</w:t>
+      </w:r>
+      <w:r>
+        <w:t xml:space="preserve"> </w:t>
+      </w:r>
+      <m:oMath>
+        <m:r>
+          <m:t>δ</m:t>
+        </m:r>
+      </m:oMath>
+      <w:r>
+        <w:t xml:space="preserve">.</w:t>
       </w:r>
     </w:p>
-    <w:bookmarkEnd w:id="34"/>
+    <w:bookmarkEnd w:id="35"/>
     <w:sectPr>
       <w:pgSz w:h="15840" w:w="12240"/>
       <w:pgMar w:bottom="1440" w:footer="720" w:gutter="0" w:header="720" w:left="1440" w:right="1440" w:top="1440"/>

</xml_diff>